<commit_message>
registration works up to response validation
</commit_message>
<xml_diff>
--- a/IDESGidp-commentary.docx
+++ b/IDESGidp-commentary.docx
@@ -3,8 +3,13 @@
 <w:document xmlns:wpc="http://schemas.microsoft.com/office/word/2010/wordprocessingCanvas" xmlns:mc="http://schemas.openxmlformats.org/markup-compatibility/2006" xmlns:o="urn:schemas-microsoft-com:office:office" xmlns:r="http://schemas.openxmlformats.org/officeDocument/2006/relationships" xmlns:m="http://schemas.openxmlformats.org/officeDocument/2006/math" xmlns:v="urn:schemas-microsoft-com:vml" xmlns:wp14="http://schemas.microsoft.com/office/word/2010/wordprocessingDrawing" xmlns:wp="http://schemas.openxmlformats.org/drawingml/2006/wordprocessingDrawing" xmlns:w10="urn:schemas-microsoft-com:office:word" xmlns:w="http://schemas.openxmlformats.org/wordprocessingml/2006/main" xmlns:w14="http://schemas.microsoft.com/office/word/2010/wordml" xmlns:w15="http://schemas.microsoft.com/office/word/2012/wordml" xmlns:wpg="http://schemas.microsoft.com/office/word/2010/wordprocessingGroup" xmlns:wpi="http://schemas.microsoft.com/office/word/2010/wordprocessingInk" xmlns:wne="http://schemas.microsoft.com/office/word/2006/wordml" xmlns:wps="http://schemas.microsoft.com/office/word/2010/wordprocessingShape" mc:Ignorable="w14 w15 wp14">
   <w:body>
     <w:p>
-      <w:r>
-        <w:t xml:space="preserve">IDESGidp </w:t>
+      <w:proofErr w:type="spellStart"/>
+      <w:r>
+        <w:t>IDESGidp</w:t>
+      </w:r>
+      <w:proofErr w:type="spellEnd"/>
+      <w:r>
+        <w:t xml:space="preserve"> </w:t>
       </w:r>
       <w:proofErr w:type="spellStart"/>
       <w:r>
@@ -15,12 +20,24 @@
         <w:t xml:space="preserve"> commentary</w:t>
       </w:r>
     </w:p>
-    <w:p/>
+    <w:p>
+      <w:r>
+        <w:t xml:space="preserve">Test u2f at </w:t>
+      </w:r>
+      <w:hyperlink r:id="rId4" w:history="1">
+        <w:r>
+          <w:rPr>
+            <w:rStyle w:val="Hyperlink"/>
+          </w:rPr>
+          <w:t>https://demo.yubico.com/u2f</w:t>
+        </w:r>
+      </w:hyperlink>
+    </w:p>
     <w:p>
       <w:r>
         <w:t xml:space="preserve">Started from </w:t>
       </w:r>
-      <w:hyperlink r:id="rId4" w:history="1">
+      <w:hyperlink r:id="rId5" w:history="1">
         <w:r>
           <w:rPr>
             <w:rStyle w:val="Hyperlink"/>
@@ -36,7 +53,7 @@
       <w:r>
         <w:t xml:space="preserve">Helped with </w:t>
       </w:r>
-      <w:hyperlink r:id="rId5" w:history="1">
+      <w:hyperlink r:id="rId6" w:history="1">
         <w:r>
           <w:rPr>
             <w:rStyle w:val="Hyperlink"/>
@@ -44,6 +61,29 @@
           <w:t>Scott Brady on IdSvr4</w:t>
         </w:r>
       </w:hyperlink>
+    </w:p>
+    <w:p>
+      <w:r>
+        <w:t xml:space="preserve">Good explication of web </w:t>
+      </w:r>
+      <w:proofErr w:type="spellStart"/>
+      <w:r>
+        <w:t>auth</w:t>
+      </w:r>
+      <w:proofErr w:type="spellEnd"/>
+      <w:r>
+        <w:t xml:space="preserve"> with x.509 here </w:t>
+      </w:r>
+      <w:hyperlink r:id="rId7" w:history="1">
+        <w:r>
+          <w:rPr>
+            <w:rStyle w:val="Hyperlink"/>
+          </w:rPr>
+          <w:t>https://github.com/martinpaljak/x509-webauth/wiki/WebAuth</w:t>
+        </w:r>
+      </w:hyperlink>
+    </w:p>
+    <w:p>
       <w:bookmarkStart w:id="0" w:name="_GoBack"/>
       <w:bookmarkEnd w:id="0"/>
     </w:p>

</xml_diff>